<commit_message>
Delete Async with cancellation
</commit_message>
<xml_diff>
--- a/PaperWork/Пояснительная_записка.docx
+++ b/PaperWork/Пояснительная_записка.docx
@@ -1161,19 +1161,8 @@
           <w:szCs w:val="28"/>
           <w:u w:val="single"/>
         </w:rPr>
-        <w:t xml:space="preserve"> А.А. </w:t>
-      </w:r>
-      <w:proofErr w:type="spellStart"/>
-      <w:r>
-        <w:rPr>
-          <w:rFonts w:ascii="Times New Roman" w:hAnsi="Times New Roman" w:cs="Times New Roman"/>
-          <w:sz w:val="28"/>
-          <w:szCs w:val="28"/>
-          <w:u w:val="single"/>
-        </w:rPr>
-        <w:t>Рауба</w:t>
-      </w:r>
-      <w:proofErr w:type="spellEnd"/>
+        <w:t xml:space="preserve"> А.А. Рауба</w:t>
+      </w:r>
       <w:r>
         <w:rPr>
           <w:rFonts w:ascii="Times New Roman" w:hAnsi="Times New Roman" w:cs="Times New Roman"/>
@@ -1445,26 +1434,7 @@
           <w:u w:val="single"/>
         </w:rPr>
         <w:tab/>
-      </w:r>
-      <w:proofErr w:type="spellStart"/>
-      <w:r>
-        <w:rPr>
-          <w:rFonts w:ascii="Times New Roman" w:hAnsi="Times New Roman" w:cs="Times New Roman"/>
-          <w:sz w:val="28"/>
-          <w:szCs w:val="28"/>
-          <w:u w:val="single"/>
-        </w:rPr>
-        <w:t>Пацей</w:t>
-      </w:r>
-      <w:proofErr w:type="spellEnd"/>
-      <w:r>
-        <w:rPr>
-          <w:rFonts w:ascii="Times New Roman" w:hAnsi="Times New Roman" w:cs="Times New Roman"/>
-          <w:sz w:val="28"/>
-          <w:szCs w:val="28"/>
-          <w:u w:val="single"/>
-        </w:rPr>
-        <w:t xml:space="preserve"> Н.В.</w:t>
+        <w:t>Пацей Н.В.</w:t>
       </w:r>
       <w:r>
         <w:rPr>
@@ -1672,15 +1642,13 @@
         </w:p>
         <w:p>
           <w:pPr>
+            <w:pStyle w:val="13"/>
             <w:tabs>
               <w:tab w:val="right" w:leader="dot" w:pos="10025"/>
             </w:tabs>
-            <w:spacing w:after="100"/>
             <w:rPr>
-              <w:rFonts w:ascii="Times New Roman" w:eastAsiaTheme="minorEastAsia" w:hAnsi="Times New Roman" w:cs="Times New Roman"/>
+              <w:rFonts w:eastAsiaTheme="minorEastAsia"/>
               <w:noProof/>
-              <w:sz w:val="28"/>
-              <w:szCs w:val="28"/>
               <w:lang w:eastAsia="ru-RU"/>
             </w:rPr>
           </w:pPr>
@@ -1708,82 +1676,339 @@
             </w:rPr>
             <w:fldChar w:fldCharType="separate"/>
           </w:r>
-          <w:hyperlink w:anchor="_Toc9574717" w:history="1">
+          <w:hyperlink w:anchor="_Toc41148751" w:history="1">
             <w:r>
               <w:rPr>
-                <w:rFonts w:ascii="Times New Roman" w:hAnsi="Times New Roman" w:cs="Times New Roman"/>
+                <w:rStyle w:val="af3"/>
                 <w:noProof/>
-                <w:sz w:val="28"/>
-                <w:szCs w:val="28"/>
               </w:rPr>
               <w:t>ВВЕДЕНИЕ</w:t>
             </w:r>
             <w:r>
               <w:rPr>
-                <w:rFonts w:ascii="Times New Roman" w:hAnsi="Times New Roman" w:cs="Times New Roman"/>
                 <w:noProof/>
                 <w:webHidden/>
-                <w:sz w:val="28"/>
-                <w:szCs w:val="28"/>
               </w:rPr>
               <w:tab/>
             </w:r>
             <w:r>
               <w:rPr>
-                <w:rFonts w:ascii="Times New Roman" w:hAnsi="Times New Roman" w:cs="Times New Roman"/>
                 <w:noProof/>
                 <w:webHidden/>
-                <w:sz w:val="28"/>
-                <w:szCs w:val="28"/>
               </w:rPr>
               <w:fldChar w:fldCharType="begin"/>
             </w:r>
             <w:r>
               <w:rPr>
-                <w:rFonts w:ascii="Times New Roman" w:hAnsi="Times New Roman" w:cs="Times New Roman"/>
                 <w:noProof/>
                 <w:webHidden/>
-                <w:sz w:val="28"/>
-                <w:szCs w:val="28"/>
               </w:rPr>
-              <w:instrText xml:space="preserve"> PAGEREF _Toc9574717 \h </w:instrText>
+              <w:instrText xml:space="preserve"> PAGEREF _Toc41148751 \h </w:instrText>
             </w:r>
             <w:r>
               <w:rPr>
-                <w:rFonts w:ascii="Times New Roman" w:hAnsi="Times New Roman" w:cs="Times New Roman"/>
                 <w:noProof/>
                 <w:webHidden/>
-                <w:sz w:val="28"/>
-                <w:szCs w:val="28"/>
               </w:rPr>
             </w:r>
             <w:r>
               <w:rPr>
-                <w:rFonts w:ascii="Times New Roman" w:hAnsi="Times New Roman" w:cs="Times New Roman"/>
                 <w:noProof/>
                 <w:webHidden/>
-                <w:sz w:val="28"/>
-                <w:szCs w:val="28"/>
               </w:rPr>
               <w:fldChar w:fldCharType="separate"/>
             </w:r>
             <w:r>
               <w:rPr>
-                <w:rFonts w:ascii="Times New Roman" w:hAnsi="Times New Roman" w:cs="Times New Roman"/>
                 <w:noProof/>
                 <w:webHidden/>
-                <w:sz w:val="28"/>
-                <w:szCs w:val="28"/>
               </w:rPr>
               <w:t>3</w:t>
             </w:r>
             <w:r>
               <w:rPr>
-                <w:rFonts w:ascii="Times New Roman" w:hAnsi="Times New Roman" w:cs="Times New Roman"/>
                 <w:noProof/>
                 <w:webHidden/>
-                <w:sz w:val="28"/>
-                <w:szCs w:val="28"/>
+              </w:rPr>
+              <w:fldChar w:fldCharType="end"/>
+            </w:r>
+          </w:hyperlink>
+        </w:p>
+        <w:p>
+          <w:pPr>
+            <w:pStyle w:val="13"/>
+            <w:tabs>
+              <w:tab w:val="right" w:leader="dot" w:pos="10025"/>
+            </w:tabs>
+            <w:rPr>
+              <w:rFonts w:eastAsiaTheme="minorEastAsia"/>
+              <w:noProof/>
+              <w:lang w:eastAsia="ru-RU"/>
+            </w:rPr>
+          </w:pPr>
+          <w:hyperlink w:anchor="_Toc41148752" w:history="1">
+            <w:r>
+              <w:rPr>
+                <w:rStyle w:val="af3"/>
+                <w:noProof/>
+              </w:rPr>
+              <w:t>1 Анализ прототипов, литературных источников и формирование требований к проектируемому программному средству</w:t>
+            </w:r>
+            <w:r>
+              <w:rPr>
+                <w:noProof/>
+                <w:webHidden/>
+              </w:rPr>
+              <w:tab/>
+            </w:r>
+            <w:r>
+              <w:rPr>
+                <w:noProof/>
+                <w:webHidden/>
+              </w:rPr>
+              <w:fldChar w:fldCharType="begin"/>
+            </w:r>
+            <w:r>
+              <w:rPr>
+                <w:noProof/>
+                <w:webHidden/>
+              </w:rPr>
+              <w:instrText xml:space="preserve"> PAGEREF _Toc41148752 \h </w:instrText>
+            </w:r>
+            <w:r>
+              <w:rPr>
+                <w:noProof/>
+                <w:webHidden/>
+              </w:rPr>
+            </w:r>
+            <w:r>
+              <w:rPr>
+                <w:noProof/>
+                <w:webHidden/>
+              </w:rPr>
+              <w:fldChar w:fldCharType="separate"/>
+            </w:r>
+            <w:r>
+              <w:rPr>
+                <w:noProof/>
+                <w:webHidden/>
+              </w:rPr>
+              <w:t>4</w:t>
+            </w:r>
+            <w:r>
+              <w:rPr>
+                <w:noProof/>
+                <w:webHidden/>
+              </w:rPr>
+              <w:fldChar w:fldCharType="end"/>
+            </w:r>
+          </w:hyperlink>
+        </w:p>
+        <w:p>
+          <w:pPr>
+            <w:pStyle w:val="13"/>
+            <w:tabs>
+              <w:tab w:val="right" w:leader="dot" w:pos="10025"/>
+            </w:tabs>
+            <w:rPr>
+              <w:rFonts w:eastAsiaTheme="minorEastAsia"/>
+              <w:noProof/>
+              <w:lang w:eastAsia="ru-RU"/>
+            </w:rPr>
+          </w:pPr>
+          <w:hyperlink w:anchor="_Toc41148753" w:history="1">
+            <w:r>
+              <w:rPr>
+                <w:rStyle w:val="af3"/>
+                <w:noProof/>
+              </w:rPr>
+              <w:t>2 Анализ требований к программному средству и разработка функциональных требований</w:t>
+            </w:r>
+            <w:r>
+              <w:rPr>
+                <w:noProof/>
+                <w:webHidden/>
+              </w:rPr>
+              <w:tab/>
+            </w:r>
+            <w:r>
+              <w:rPr>
+                <w:noProof/>
+                <w:webHidden/>
+              </w:rPr>
+              <w:fldChar w:fldCharType="begin"/>
+            </w:r>
+            <w:r>
+              <w:rPr>
+                <w:noProof/>
+                <w:webHidden/>
+              </w:rPr>
+              <w:instrText xml:space="preserve"> PAGEREF _Toc41148753 \h </w:instrText>
+            </w:r>
+            <w:r>
+              <w:rPr>
+                <w:noProof/>
+                <w:webHidden/>
+              </w:rPr>
+            </w:r>
+            <w:r>
+              <w:rPr>
+                <w:noProof/>
+                <w:webHidden/>
+              </w:rPr>
+              <w:fldChar w:fldCharType="separate"/>
+            </w:r>
+            <w:r>
+              <w:rPr>
+                <w:noProof/>
+                <w:webHidden/>
+              </w:rPr>
+              <w:t>5</w:t>
+            </w:r>
+            <w:r>
+              <w:rPr>
+                <w:noProof/>
+                <w:webHidden/>
+              </w:rPr>
+              <w:fldChar w:fldCharType="end"/>
+            </w:r>
+          </w:hyperlink>
+        </w:p>
+        <w:p>
+          <w:pPr>
+            <w:pStyle w:val="13"/>
+            <w:tabs>
+              <w:tab w:val="right" w:leader="dot" w:pos="10025"/>
+            </w:tabs>
+            <w:rPr>
+              <w:rFonts w:eastAsiaTheme="minorEastAsia"/>
+              <w:noProof/>
+              <w:lang w:eastAsia="ru-RU"/>
+            </w:rPr>
+          </w:pPr>
+          <w:hyperlink w:anchor="_Toc41148754" w:history="1">
+            <w:r>
+              <w:rPr>
+                <w:rStyle w:val="af3"/>
+                <w:noProof/>
+              </w:rPr>
+              <w:t>3 Проектирование программного средства</w:t>
+            </w:r>
+            <w:r>
+              <w:rPr>
+                <w:noProof/>
+                <w:webHidden/>
+              </w:rPr>
+              <w:tab/>
+            </w:r>
+            <w:r>
+              <w:rPr>
+                <w:noProof/>
+                <w:webHidden/>
+              </w:rPr>
+              <w:fldChar w:fldCharType="begin"/>
+            </w:r>
+            <w:r>
+              <w:rPr>
+                <w:noProof/>
+                <w:webHidden/>
+              </w:rPr>
+              <w:instrText xml:space="preserve"> PAGEREF _Toc41148754 \h </w:instrText>
+            </w:r>
+            <w:r>
+              <w:rPr>
+                <w:noProof/>
+                <w:webHidden/>
+              </w:rPr>
+            </w:r>
+            <w:r>
+              <w:rPr>
+                <w:noProof/>
+                <w:webHidden/>
+              </w:rPr>
+              <w:fldChar w:fldCharType="separate"/>
+            </w:r>
+            <w:r>
+              <w:rPr>
+                <w:noProof/>
+                <w:webHidden/>
+              </w:rPr>
+              <w:t>6</w:t>
+            </w:r>
+            <w:r>
+              <w:rPr>
+                <w:noProof/>
+                <w:webHidden/>
+              </w:rPr>
+              <w:fldChar w:fldCharType="end"/>
+            </w:r>
+          </w:hyperlink>
+        </w:p>
+        <w:p>
+          <w:pPr>
+            <w:pStyle w:val="13"/>
+            <w:tabs>
+              <w:tab w:val="right" w:leader="dot" w:pos="10025"/>
+            </w:tabs>
+            <w:rPr>
+              <w:rFonts w:eastAsiaTheme="minorEastAsia"/>
+              <w:noProof/>
+              <w:lang w:eastAsia="ru-RU"/>
+            </w:rPr>
+          </w:pPr>
+          <w:hyperlink w:anchor="_Toc41148755" w:history="1">
+            <w:r>
+              <w:rPr>
+                <w:rStyle w:val="af3"/>
+                <w:noProof/>
+              </w:rPr>
+              <w:t>3.1 Структуры и взаимоотношения между классами</w:t>
+            </w:r>
+            <w:r>
+              <w:rPr>
+                <w:noProof/>
+                <w:webHidden/>
+              </w:rPr>
+              <w:tab/>
+            </w:r>
+            <w:r>
+              <w:rPr>
+                <w:noProof/>
+                <w:webHidden/>
+              </w:rPr>
+              <w:fldChar w:fldCharType="begin"/>
+            </w:r>
+            <w:r>
+              <w:rPr>
+                <w:noProof/>
+                <w:webHidden/>
+              </w:rPr>
+              <w:instrText xml:space="preserve"> PAGEREF _Toc41148755 \h </w:instrText>
+            </w:r>
+            <w:r>
+              <w:rPr>
+                <w:noProof/>
+                <w:webHidden/>
+              </w:rPr>
+            </w:r>
+            <w:r>
+              <w:rPr>
+                <w:noProof/>
+                <w:webHidden/>
+              </w:rPr>
+              <w:fldChar w:fldCharType="separate"/>
+            </w:r>
+            <w:r>
+              <w:rPr>
+                <w:noProof/>
+                <w:webHidden/>
+              </w:rPr>
+              <w:t>6</w:t>
+            </w:r>
+            <w:r>
+              <w:rPr>
+                <w:noProof/>
+                <w:webHidden/>
               </w:rPr>
               <w:fldChar w:fldCharType="end"/>
             </w:r>
@@ -1803,86 +2028,6 @@
               <w:lang w:eastAsia="ru-RU"/>
             </w:rPr>
           </w:pPr>
-          <w:hyperlink w:anchor="_Toc9574718" w:history="1">
-            <w:r>
-              <w:rPr>
-                <w:rFonts w:ascii="Times New Roman" w:hAnsi="Times New Roman" w:cs="Times New Roman"/>
-                <w:noProof/>
-                <w:sz w:val="28"/>
-                <w:szCs w:val="28"/>
-              </w:rPr>
-              <w:t>1 Аналитический обзор прототипов и литературных источников</w:t>
-            </w:r>
-            <w:r>
-              <w:rPr>
-                <w:rFonts w:ascii="Times New Roman" w:hAnsi="Times New Roman" w:cs="Times New Roman"/>
-                <w:noProof/>
-                <w:webHidden/>
-                <w:sz w:val="28"/>
-                <w:szCs w:val="28"/>
-              </w:rPr>
-              <w:tab/>
-            </w:r>
-            <w:r>
-              <w:rPr>
-                <w:rFonts w:ascii="Times New Roman" w:hAnsi="Times New Roman" w:cs="Times New Roman"/>
-                <w:noProof/>
-                <w:webHidden/>
-                <w:sz w:val="28"/>
-                <w:szCs w:val="28"/>
-              </w:rPr>
-              <w:fldChar w:fldCharType="begin"/>
-            </w:r>
-            <w:r>
-              <w:rPr>
-                <w:rFonts w:ascii="Times New Roman" w:hAnsi="Times New Roman" w:cs="Times New Roman"/>
-                <w:noProof/>
-                <w:webHidden/>
-                <w:sz w:val="28"/>
-                <w:szCs w:val="28"/>
-              </w:rPr>
-              <w:instrText xml:space="preserve"> PAGEREF _Toc9574718 \h </w:instrText>
-            </w:r>
-            <w:r>
-              <w:rPr>
-                <w:rFonts w:ascii="Times New Roman" w:hAnsi="Times New Roman" w:cs="Times New Roman"/>
-                <w:noProof/>
-                <w:webHidden/>
-                <w:sz w:val="28"/>
-                <w:szCs w:val="28"/>
-              </w:rPr>
-            </w:r>
-            <w:r>
-              <w:rPr>
-                <w:rFonts w:ascii="Times New Roman" w:hAnsi="Times New Roman" w:cs="Times New Roman"/>
-                <w:noProof/>
-                <w:webHidden/>
-                <w:sz w:val="28"/>
-                <w:szCs w:val="28"/>
-              </w:rPr>
-              <w:fldChar w:fldCharType="separate"/>
-            </w:r>
-            <w:r>
-              <w:rPr>
-                <w:rFonts w:ascii="Times New Roman" w:hAnsi="Times New Roman" w:cs="Times New Roman"/>
-                <w:noProof/>
-                <w:webHidden/>
-                <w:sz w:val="28"/>
-                <w:szCs w:val="28"/>
-              </w:rPr>
-              <w:t>4</w:t>
-            </w:r>
-            <w:r>
-              <w:rPr>
-                <w:rFonts w:ascii="Times New Roman" w:hAnsi="Times New Roman" w:cs="Times New Roman"/>
-                <w:noProof/>
-                <w:webHidden/>
-                <w:sz w:val="28"/>
-                <w:szCs w:val="28"/>
-              </w:rPr>
-              <w:fldChar w:fldCharType="end"/>
-            </w:r>
-          </w:hyperlink>
           <w:r>
             <w:rPr>
               <w:rFonts w:ascii="Times New Roman" w:hAnsi="Times New Roman" w:cs="Times New Roman"/>
@@ -1918,7 +2063,7 @@
         <w:ind w:firstLine="708"/>
         <w:jc w:val="center"/>
       </w:pPr>
-      <w:bookmarkStart w:id="4" w:name="_Toc9574717"/>
+      <w:bookmarkStart w:id="4" w:name="_Toc41148751"/>
       <w:r>
         <w:lastRenderedPageBreak/>
         <w:t>ВВЕДЕНИЕ</w:t>
@@ -2015,29 +2160,8 @@
         <w:t xml:space="preserve">При выполнении курсового проекта будут использованы принципы и приемы ООП. Для разработки графической составляющей данного продукта используется технология </w:t>
       </w:r>
       <w:bookmarkStart w:id="5" w:name="_Hlk40295061"/>
-      <w:proofErr w:type="spellStart"/>
-      <w:r>
-        <w:t>Windows</w:t>
-      </w:r>
-      <w:proofErr w:type="spellEnd"/>
-      <w:r>
-        <w:t xml:space="preserve"> </w:t>
-      </w:r>
-      <w:proofErr w:type="spellStart"/>
-      <w:r>
-        <w:t>Presentation</w:t>
-      </w:r>
-      <w:proofErr w:type="spellEnd"/>
-      <w:r>
-        <w:t xml:space="preserve"> </w:t>
-      </w:r>
-      <w:proofErr w:type="spellStart"/>
-      <w:r>
-        <w:t>Foundation</w:t>
-      </w:r>
-      <w:proofErr w:type="spellEnd"/>
-      <w:r>
-        <w:t xml:space="preserve"> (WPF)</w:t>
+      <w:r>
+        <w:t>Windows Presentation Foundation (WPF)</w:t>
       </w:r>
       <w:bookmarkEnd w:id="5"/>
       <w:r>
@@ -2070,15 +2194,15 @@
         <w:lastRenderedPageBreak/>
         <w:tab/>
       </w:r>
-      <w:bookmarkStart w:id="6" w:name="_Toc9574718"/>
-      <w:bookmarkStart w:id="7" w:name="_Hlk40291731"/>
+      <w:bookmarkStart w:id="6" w:name="_Hlk40291731"/>
+      <w:bookmarkStart w:id="7" w:name="_Toc41148752"/>
       <w:r>
         <w:t xml:space="preserve">1 </w:t>
       </w:r>
+      <w:r>
+        <w:t>Анализ прототипов, литературных источников и формирование требований к проектируемому программному средству</w:t>
+      </w:r>
       <w:bookmarkEnd w:id="6"/>
-      <w:r>
-        <w:t>Анализ прототипов, литературных источников и формирование требований к проектируемому программному средству</w:t>
-      </w:r>
       <w:bookmarkEnd w:id="7"/>
     </w:p>
     <w:p>
@@ -2176,11 +2300,9 @@
       <w:r>
         <w:t>«</w:t>
       </w:r>
-      <w:proofErr w:type="spellStart"/>
       <w:r>
         <w:t>Connecteam</w:t>
       </w:r>
-      <w:proofErr w:type="spellEnd"/>
       <w:r>
         <w:t>»</w:t>
       </w:r>
@@ -2205,11 +2327,9 @@
       <w:r>
         <w:t>«</w:t>
       </w:r>
-      <w:proofErr w:type="spellStart"/>
       <w:r>
         <w:t>Connecteam</w:t>
       </w:r>
-      <w:proofErr w:type="spellEnd"/>
       <w:r>
         <w:t>»</w:t>
       </w:r>
@@ -2747,6 +2867,12 @@
         </w:rPr>
         <w:t xml:space="preserve"> ADO.NET Entity Framework.</w:t>
       </w:r>
+      <w:r>
+        <w:rPr>
+          <w:lang w:val="en-US"/>
+        </w:rPr>
+        <w:br w:type="page"/>
+      </w:r>
     </w:p>
     <w:p>
       <w:pPr>
@@ -2757,15 +2883,18 @@
         <w:rPr>
           <w:lang w:val="en-US"/>
         </w:rPr>
+        <w:lastRenderedPageBreak/>
         <w:tab/>
       </w:r>
       <w:bookmarkStart w:id="12" w:name="_Hlk40294416"/>
+      <w:bookmarkStart w:id="13" w:name="_Toc41148753"/>
       <w:r>
         <w:t>2</w:t>
       </w:r>
       <w:r>
         <w:t xml:space="preserve"> Анализ требований к программному средству и разработка функциональных требований</w:t>
       </w:r>
+      <w:bookmarkEnd w:id="13"/>
     </w:p>
     <w:bookmarkEnd w:id="12"/>
     <w:p>
@@ -2831,7 +2960,6 @@
         <w:ind w:left="0" w:firstLine="709"/>
       </w:pPr>
       <w:r>
-        <w:lastRenderedPageBreak/>
         <w:t>Возможность просматривать список стажировок</w:t>
       </w:r>
       <w:r>
@@ -3068,29 +3196,45 @@
     </w:p>
     <w:p>
       <w:pPr>
+        <w:pStyle w:val="a8"/>
+        <w:numPr>
+          <w:ilvl w:val="0"/>
+          <w:numId w:val="23"/>
+        </w:numPr>
+      </w:pPr>
+      <w:r>
+        <w:br w:type="page"/>
+      </w:r>
+    </w:p>
+    <w:p>
+      <w:pPr>
         <w:pStyle w:val="ae"/>
-        <w:spacing w:before="200" w:after="240"/>
+        <w:spacing w:after="240"/>
         <w:jc w:val="both"/>
       </w:pPr>
       <w:r>
+        <w:lastRenderedPageBreak/>
         <w:tab/>
       </w:r>
+      <w:bookmarkStart w:id="14" w:name="_Toc41148754"/>
       <w:r>
         <w:t>3</w:t>
       </w:r>
       <w:r>
         <w:t xml:space="preserve"> Проектирование программного средства</w:t>
       </w:r>
+      <w:bookmarkEnd w:id="14"/>
     </w:p>
     <w:p>
       <w:pPr>
         <w:pStyle w:val="ae"/>
-        <w:spacing w:before="200" w:after="240"/>
+        <w:spacing w:before="0" w:after="240"/>
         <w:jc w:val="both"/>
       </w:pPr>
       <w:r>
         <w:tab/>
       </w:r>
+      <w:bookmarkStart w:id="15" w:name="_Toc41148755"/>
       <w:r>
         <w:t>3</w:t>
       </w:r>
@@ -3103,10 +3247,11 @@
       <w:r>
         <w:t>труктуры и взаимоотношения между классами</w:t>
       </w:r>
-    </w:p>
-    <w:p>
-      <w:pPr>
-        <w:spacing w:after="0" w:line="240" w:lineRule="auto"/>
+      <w:bookmarkEnd w:id="15"/>
+    </w:p>
+    <w:p>
+      <w:pPr>
+        <w:spacing w:after="280" w:line="240" w:lineRule="auto"/>
         <w:ind w:firstLine="709"/>
         <w:jc w:val="both"/>
         <w:rPr>
@@ -3150,27 +3295,7 @@
           <w:szCs w:val="24"/>
           <w:lang w:eastAsia="ru-RU"/>
         </w:rPr>
-        <w:t>Паттерн MVVM (</w:t>
-      </w:r>
-      <w:proofErr w:type="spellStart"/>
-      <w:r>
-        <w:rPr>
-          <w:rFonts w:ascii="Times New Roman" w:eastAsia="Times New Roman" w:hAnsi="Times New Roman" w:cs="Times New Roman"/>
-          <w:sz w:val="28"/>
-          <w:szCs w:val="24"/>
-          <w:lang w:eastAsia="ru-RU"/>
-        </w:rPr>
-        <w:t>Model-View-ViewModel</w:t>
-      </w:r>
-      <w:proofErr w:type="spellEnd"/>
-      <w:r>
-        <w:rPr>
-          <w:rFonts w:ascii="Times New Roman" w:eastAsia="Times New Roman" w:hAnsi="Times New Roman" w:cs="Times New Roman"/>
-          <w:sz w:val="28"/>
-          <w:szCs w:val="24"/>
-          <w:lang w:eastAsia="ru-RU"/>
-        </w:rPr>
-        <w:t>) позволяет отделить логику приложения от визуальной части (представления). Данный паттерн является архитектурным, то есть он задает общую архитектуру приложения</w:t>
+        <w:t>Паттерн MVVM (Model-View-ViewModel) позволяет отделить логику приложения от визуальной части (представления). Данный паттерн является архитектурным, то есть он задает общую архитектуру приложения</w:t>
       </w:r>
       <w:r>
         <w:rPr>
@@ -3194,6 +3319,7 @@
         <w:r>
           <w:rPr>
             <w:rStyle w:val="af3"/>
+            <w:highlight w:val="yellow"/>
           </w:rPr>
           <w:t>https://metanit.com/sharp/wpf/22.1.php</w:t>
         </w:r>
@@ -3203,18 +3329,10 @@
           <w:rFonts w:ascii="Times New Roman" w:eastAsia="Times New Roman" w:hAnsi="Times New Roman" w:cs="Times New Roman"/>
           <w:sz w:val="28"/>
           <w:szCs w:val="24"/>
+          <w:highlight w:val="yellow"/>
           <w:lang w:eastAsia="ru-RU"/>
         </w:rPr>
-        <w:t>]</w:t>
-      </w:r>
-      <w:r>
-        <w:rPr>
-          <w:rFonts w:ascii="Times New Roman" w:eastAsia="Times New Roman" w:hAnsi="Times New Roman" w:cs="Times New Roman"/>
-          <w:sz w:val="28"/>
-          <w:szCs w:val="24"/>
-          <w:lang w:eastAsia="ru-RU"/>
-        </w:rPr>
-        <w:t>.</w:t>
+        <w:t>].</w:t>
       </w:r>
     </w:p>
     <w:p>
@@ -3300,18 +3418,1359 @@
     </w:p>
     <w:p>
       <w:pPr>
-        <w:spacing w:after="0" w:line="240" w:lineRule="auto"/>
-        <w:rPr>
-          <w:rFonts w:ascii="Times New Roman" w:eastAsia="Times New Roman" w:hAnsi="Times New Roman" w:cs="Times New Roman"/>
-          <w:sz w:val="28"/>
-          <w:szCs w:val="24"/>
-          <w:lang w:eastAsia="ru-RU"/>
-        </w:rPr>
-      </w:pPr>
+        <w:pStyle w:val="aff0"/>
+        <w:spacing w:before="0"/>
+        <w:ind w:firstLine="709"/>
+        <w:jc w:val="both"/>
+      </w:pPr>
+      <w:r>
+        <w:t>Ниже</w:t>
+      </w:r>
+      <w:r>
+        <w:t xml:space="preserve"> </w:t>
+      </w:r>
+      <w:r>
+        <w:t xml:space="preserve">приведены диаграммы классов </w:t>
+      </w:r>
+      <w:r>
+        <w:t>ПС</w:t>
+      </w:r>
+      <w:r>
+        <w:t>.</w:t>
+      </w:r>
+      <w:r>
+        <w:t xml:space="preserve"> Более подробные диаграммы приведены в </w:t>
+      </w:r>
+      <w:r>
+        <w:rPr>
+          <w:highlight w:val="yellow"/>
+        </w:rPr>
+        <w:t>графических материалах</w:t>
+      </w:r>
+      <w:r>
+        <w:t>.</w:t>
+      </w:r>
+    </w:p>
+    <w:p>
+      <w:pPr>
+        <w:pStyle w:val="aff0"/>
+        <w:spacing w:before="0"/>
+        <w:ind w:firstLine="709"/>
+        <w:rPr>
+          <w:lang w:val="en-US"/>
+        </w:rPr>
+      </w:pPr>
+      <w:r>
+        <w:drawing>
+          <wp:inline distT="0" distB="0" distL="0" distR="0" wp14:anchorId="01649E62" wp14:editId="2BB5946E">
+            <wp:extent cx="5629275" cy="3254153"/>
+            <wp:effectExtent l="0" t="0" r="0" b="3810"/>
+            <wp:docPr id="4" name="Рисунок 4"/>
+            <wp:cNvGraphicFramePr>
+              <a:graphicFrameLocks xmlns:a="http://schemas.openxmlformats.org/drawingml/2006/main" noChangeAspect="1"/>
+            </wp:cNvGraphicFramePr>
+            <a:graphic xmlns:a="http://schemas.openxmlformats.org/drawingml/2006/main">
+              <a:graphicData uri="http://schemas.openxmlformats.org/drawingml/2006/picture">
+                <pic:pic xmlns:pic="http://schemas.openxmlformats.org/drawingml/2006/picture">
+                  <pic:nvPicPr>
+                    <pic:cNvPr id="1" name=""/>
+                    <pic:cNvPicPr/>
+                  </pic:nvPicPr>
+                  <pic:blipFill>
+                    <a:blip r:embed="rId10"/>
+                    <a:stretch>
+                      <a:fillRect/>
+                    </a:stretch>
+                  </pic:blipFill>
+                  <pic:spPr>
+                    <a:xfrm>
+                      <a:off x="0" y="0"/>
+                      <a:ext cx="5635896" cy="3257980"/>
+                    </a:xfrm>
+                    <a:prstGeom prst="rect">
+                      <a:avLst/>
+                    </a:prstGeom>
+                  </pic:spPr>
+                </pic:pic>
+              </a:graphicData>
+            </a:graphic>
+          </wp:inline>
+        </w:drawing>
+      </w:r>
+    </w:p>
+    <w:p>
+      <w:pPr>
+        <w:pStyle w:val="aff0"/>
+      </w:pPr>
+      <w:r>
+        <w:t>Рисунок 3.</w:t>
+      </w:r>
+      <w:r>
+        <w:t>2</w:t>
+      </w:r>
+      <w:r>
+        <w:t xml:space="preserve"> – </w:t>
+      </w:r>
+      <w:r>
+        <w:t xml:space="preserve">Диаграмма классов </w:t>
+      </w:r>
+      <w:r>
+        <w:t>представлений</w:t>
+      </w:r>
+    </w:p>
+    <w:p>
+      <w:pPr>
+        <w:pStyle w:val="aff0"/>
+        <w:spacing w:before="0" w:after="0"/>
+        <w:ind w:firstLine="709"/>
+        <w:jc w:val="both"/>
+      </w:pPr>
+      <w:r>
+        <w:t xml:space="preserve">Класс </w:t>
+      </w:r>
+      <w:r>
+        <w:rPr>
+          <w:lang w:val="en-US"/>
+        </w:rPr>
+        <w:t>MainView</w:t>
+      </w:r>
+      <w:r>
+        <w:t xml:space="preserve"> </w:t>
+      </w:r>
+      <w:r>
+        <w:t xml:space="preserve">наследуется от встроенного класса </w:t>
+      </w:r>
+      <w:r>
+        <w:rPr>
+          <w:lang w:val="en-US"/>
+        </w:rPr>
+        <w:t>Window</w:t>
+      </w:r>
+      <w:r>
+        <w:t xml:space="preserve"> </w:t>
+      </w:r>
+      <w:r>
+        <w:t>и представляет основное окно приложения.</w:t>
+      </w:r>
+    </w:p>
+    <w:p>
+      <w:pPr>
+        <w:pStyle w:val="aff0"/>
+        <w:spacing w:before="0" w:after="0"/>
+        <w:ind w:firstLine="709"/>
+        <w:jc w:val="both"/>
+      </w:pPr>
+      <w:r>
+        <w:t xml:space="preserve">Остальные классы наследуются от встроенного класса </w:t>
+      </w:r>
+      <w:r>
+        <w:rPr>
+          <w:lang w:val="en-US"/>
+        </w:rPr>
+        <w:t>Page</w:t>
+      </w:r>
+      <w:r>
+        <w:t>,</w:t>
+      </w:r>
+      <w:r>
+        <w:t xml:space="preserve"> который представляет страницы приложения,</w:t>
+      </w:r>
+      <w:r>
+        <w:t xml:space="preserve"> </w:t>
+      </w:r>
+      <w:r>
+        <w:t xml:space="preserve">либо от реализованного класса </w:t>
+      </w:r>
+      <w:r>
+        <w:rPr>
+          <w:lang w:val="en-US"/>
+        </w:rPr>
+        <w:t>PageWithValidation</w:t>
+      </w:r>
+      <w:r>
+        <w:t xml:space="preserve">, </w:t>
+      </w:r>
+      <w:r>
+        <w:t xml:space="preserve">который </w:t>
+      </w:r>
+      <w:r>
+        <w:t>служит для валидации полей страницы.</w:t>
+      </w:r>
+    </w:p>
+    <w:p>
+      <w:pPr>
+        <w:pStyle w:val="aff0"/>
+        <w:spacing w:before="0" w:after="0"/>
+        <w:ind w:firstLine="709"/>
+        <w:jc w:val="both"/>
+      </w:pPr>
+      <w:r>
+        <w:t xml:space="preserve">Класс </w:t>
+      </w:r>
+      <w:r>
+        <w:rPr>
+          <w:lang w:val="en-US"/>
+        </w:rPr>
+        <w:t>AuthorizationView</w:t>
+      </w:r>
+      <w:r>
+        <w:t xml:space="preserve"> </w:t>
+      </w:r>
+      <w:r>
+        <w:t>реализует страницу авторицации.</w:t>
+      </w:r>
+    </w:p>
+    <w:p>
+      <w:pPr>
+        <w:pStyle w:val="aff0"/>
+        <w:spacing w:before="0" w:after="0"/>
+        <w:ind w:firstLine="709"/>
+        <w:jc w:val="both"/>
+      </w:pPr>
+      <w:r>
+        <w:t>Класс</w:t>
+      </w:r>
+      <w:r>
+        <w:t xml:space="preserve"> </w:t>
+      </w:r>
+      <w:r>
+        <w:rPr>
+          <w:lang w:val="en-US"/>
+        </w:rPr>
+        <w:t>SignUpView</w:t>
+      </w:r>
+      <w:r>
+        <w:t xml:space="preserve"> реализует</w:t>
+      </w:r>
+      <w:r>
+        <w:t xml:space="preserve"> </w:t>
+      </w:r>
+      <w:r>
+        <w:t>страницу регистрации.</w:t>
+      </w:r>
+    </w:p>
+    <w:p>
+      <w:pPr>
+        <w:pStyle w:val="aff0"/>
+        <w:spacing w:before="0" w:after="0"/>
+        <w:ind w:firstLine="709"/>
+        <w:jc w:val="both"/>
+      </w:pPr>
+      <w:r>
+        <w:lastRenderedPageBreak/>
+        <w:t>Класс</w:t>
+      </w:r>
+      <w:r>
+        <w:t xml:space="preserve"> </w:t>
+      </w:r>
+      <w:r>
+        <w:rPr>
+          <w:lang w:val="en-US"/>
+        </w:rPr>
+        <w:t>NotUpprovedView</w:t>
+      </w:r>
+      <w:r>
+        <w:t xml:space="preserve"> реализует</w:t>
+      </w:r>
+      <w:r>
+        <w:t xml:space="preserve"> </w:t>
+      </w:r>
+      <w:r>
+        <w:t>страницу для неподтвержённых пользователей.</w:t>
+      </w:r>
+    </w:p>
+    <w:p>
+      <w:pPr>
+        <w:pStyle w:val="aff0"/>
+        <w:spacing w:before="0" w:after="0"/>
+        <w:ind w:firstLine="709"/>
+        <w:jc w:val="both"/>
+      </w:pPr>
+      <w:r>
+        <w:t>Класс</w:t>
+      </w:r>
+      <w:r>
+        <w:t xml:space="preserve"> </w:t>
+      </w:r>
+      <w:r>
+        <w:rPr>
+          <w:lang w:val="en-US"/>
+        </w:rPr>
+        <w:t>ManagerView</w:t>
+      </w:r>
+      <w:r>
+        <w:t xml:space="preserve"> </w:t>
+      </w:r>
+      <w:r>
+        <w:t>реализует страницу администрирования.</w:t>
+      </w:r>
+    </w:p>
+    <w:p>
+      <w:pPr>
+        <w:pStyle w:val="aff0"/>
+        <w:spacing w:before="0" w:after="0"/>
+        <w:ind w:firstLine="709"/>
+        <w:jc w:val="both"/>
+      </w:pPr>
+      <w:r>
+        <w:t xml:space="preserve">Класс </w:t>
+      </w:r>
+      <w:r>
+        <w:rPr>
+          <w:lang w:val="en-US"/>
+        </w:rPr>
+        <w:t>InternView</w:t>
+      </w:r>
+      <w:r>
+        <w:t xml:space="preserve"> </w:t>
+      </w:r>
+      <w:r>
+        <w:t>реализует страницу конкретного интерна.</w:t>
+      </w:r>
+    </w:p>
+    <w:p>
+      <w:pPr>
+        <w:pStyle w:val="aff0"/>
+        <w:spacing w:after="0"/>
+        <w:ind w:firstLine="709"/>
+      </w:pPr>
+      <w:r>
+        <w:drawing>
+          <wp:inline distT="0" distB="0" distL="0" distR="0" wp14:anchorId="5ABE8771" wp14:editId="2A762323">
+            <wp:extent cx="5456555" cy="4866203"/>
+            <wp:effectExtent l="0" t="0" r="0" b="0"/>
+            <wp:docPr id="5" name="Рисунок 5"/>
+            <wp:cNvGraphicFramePr>
+              <a:graphicFrameLocks xmlns:a="http://schemas.openxmlformats.org/drawingml/2006/main" noChangeAspect="1"/>
+            </wp:cNvGraphicFramePr>
+            <a:graphic xmlns:a="http://schemas.openxmlformats.org/drawingml/2006/main">
+              <a:graphicData uri="http://schemas.openxmlformats.org/drawingml/2006/picture">
+                <pic:pic xmlns:pic="http://schemas.openxmlformats.org/drawingml/2006/picture">
+                  <pic:nvPicPr>
+                    <pic:cNvPr id="1" name=""/>
+                    <pic:cNvPicPr/>
+                  </pic:nvPicPr>
+                  <pic:blipFill rotWithShape="1">
+                    <a:blip r:embed="rId11"/>
+                    <a:srcRect l="8175" t="3037"/>
+                    <a:stretch/>
+                  </pic:blipFill>
+                  <pic:spPr bwMode="auto">
+                    <a:xfrm>
+                      <a:off x="0" y="0"/>
+                      <a:ext cx="5457039" cy="4866635"/>
+                    </a:xfrm>
+                    <a:prstGeom prst="rect">
+                      <a:avLst/>
+                    </a:prstGeom>
+                    <a:ln>
+                      <a:noFill/>
+                    </a:ln>
+                    <a:extLst>
+                      <a:ext uri="{53640926-AAD7-44D8-BBD7-CCE9431645EC}">
+                        <a14:shadowObscured xmlns:a14="http://schemas.microsoft.com/office/drawing/2010/main"/>
+                      </a:ext>
+                    </a:extLst>
+                  </pic:spPr>
+                </pic:pic>
+              </a:graphicData>
+            </a:graphic>
+          </wp:inline>
+        </w:drawing>
+      </w:r>
+    </w:p>
+    <w:p>
+      <w:pPr>
+        <w:pStyle w:val="aff0"/>
+      </w:pPr>
+      <w:r>
+        <w:t>Рисунок 3.</w:t>
+      </w:r>
+      <w:r>
+        <w:t>3</w:t>
+      </w:r>
+      <w:r>
+        <w:t xml:space="preserve"> – Диаграмма классов </w:t>
+      </w:r>
+      <w:r>
+        <w:t>моделей представлений</w:t>
+      </w:r>
+    </w:p>
+    <w:p>
+      <w:pPr>
+        <w:pStyle w:val="aff0"/>
+        <w:spacing w:after="0"/>
+        <w:ind w:firstLine="709"/>
+        <w:jc w:val="both"/>
+      </w:pPr>
+      <w:r>
+        <w:t xml:space="preserve">Класс </w:t>
+      </w:r>
+      <w:r>
+        <w:rPr>
+          <w:lang w:val="en-US"/>
+        </w:rPr>
+        <w:t>ViewModelBase</w:t>
+      </w:r>
+      <w:r>
+        <w:t xml:space="preserve"> </w:t>
+      </w:r>
+      <w:r>
+        <w:t xml:space="preserve">реализует интерфейс </w:t>
+      </w:r>
+      <w:r>
+        <w:t>INotifyPropertyChanged</w:t>
+      </w:r>
+      <w:r>
+        <w:t>, и является родительским для каждого класса моделей представлений.</w:t>
+      </w:r>
+    </w:p>
+    <w:p>
+      <w:pPr>
+        <w:pStyle w:val="aff0"/>
+        <w:spacing w:before="0" w:after="0"/>
+        <w:ind w:firstLine="709"/>
+        <w:jc w:val="both"/>
+      </w:pPr>
+      <w:r>
+        <w:t xml:space="preserve">Класс </w:t>
+      </w:r>
+      <w:r>
+        <w:rPr>
+          <w:lang w:val="en-US"/>
+        </w:rPr>
+        <w:t>AuthorizationVie</w:t>
+      </w:r>
+      <w:r>
+        <w:rPr>
+          <w:lang w:val="en-US"/>
+        </w:rPr>
+        <w:t>wModel</w:t>
+      </w:r>
+      <w:r>
+        <w:t xml:space="preserve"> </w:t>
+      </w:r>
+      <w:r>
+        <w:t xml:space="preserve">реализует </w:t>
+      </w:r>
+      <w:r>
+        <w:t>логику авторицазии пользователя приложения</w:t>
+      </w:r>
+      <w:r>
+        <w:t>.</w:t>
+      </w:r>
+    </w:p>
+    <w:p>
+      <w:pPr>
+        <w:pStyle w:val="aff0"/>
+        <w:spacing w:before="0" w:after="0"/>
+        <w:ind w:firstLine="709"/>
+        <w:jc w:val="both"/>
+      </w:pPr>
+      <w:r>
+        <w:t xml:space="preserve">Класс </w:t>
+      </w:r>
+      <w:r>
+        <w:rPr>
+          <w:lang w:val="en-US"/>
+        </w:rPr>
+        <w:t>SignUpView</w:t>
+      </w:r>
+      <w:r>
+        <w:rPr>
+          <w:lang w:val="en-US"/>
+        </w:rPr>
+        <w:t>Model</w:t>
+      </w:r>
+      <w:r>
+        <w:t xml:space="preserve"> реализует</w:t>
+      </w:r>
+      <w:r>
+        <w:t xml:space="preserve"> </w:t>
+      </w:r>
+      <w:r>
+        <w:t>логику регистрации пользователя</w:t>
+      </w:r>
+      <w:r>
+        <w:t>.</w:t>
+      </w:r>
+    </w:p>
+    <w:p>
+      <w:pPr>
+        <w:pStyle w:val="aff0"/>
+        <w:spacing w:before="0" w:after="0"/>
+        <w:ind w:firstLine="709"/>
+        <w:jc w:val="both"/>
+      </w:pPr>
+      <w:r>
+        <w:t>Класс</w:t>
+      </w:r>
+      <w:r>
+        <w:t xml:space="preserve"> </w:t>
+      </w:r>
+      <w:r>
+        <w:rPr>
+          <w:lang w:val="en-US"/>
+        </w:rPr>
+        <w:t>ManagerView</w:t>
+      </w:r>
+      <w:r>
+        <w:rPr>
+          <w:lang w:val="en-US"/>
+        </w:rPr>
+        <w:t>Model</w:t>
+      </w:r>
+      <w:r>
+        <w:t xml:space="preserve"> </w:t>
+      </w:r>
+      <w:r>
+        <w:t xml:space="preserve">реализует </w:t>
+      </w:r>
+      <w:r>
+        <w:t>логику управления интернами</w:t>
+      </w:r>
+      <w:r>
+        <w:t xml:space="preserve">: </w:t>
+      </w:r>
+      <w:r>
+        <w:t>добавление пользователей, поиск по списку интернов, переход на страницу интерна</w:t>
+      </w:r>
+      <w:r>
+        <w:t>.</w:t>
+      </w:r>
+    </w:p>
+    <w:p>
+      <w:pPr>
+        <w:pStyle w:val="aff0"/>
+        <w:spacing w:before="0" w:after="0"/>
+        <w:ind w:firstLine="709"/>
+        <w:jc w:val="both"/>
+      </w:pPr>
+      <w:r>
+        <w:t>Класс</w:t>
+      </w:r>
+      <w:r>
+        <w:t xml:space="preserve"> </w:t>
+      </w:r>
+      <w:r>
+        <w:rPr>
+          <w:lang w:val="en-US"/>
+        </w:rPr>
+        <w:t>PendingUserViewModel</w:t>
+      </w:r>
+      <w:r>
+        <w:t xml:space="preserve"> реализует</w:t>
+      </w:r>
+      <w:r>
+        <w:t xml:space="preserve"> модель представления пользователя, ожидающего подтверждение аккаунта</w:t>
+      </w:r>
+      <w:r>
+        <w:t>.</w:t>
+      </w:r>
+    </w:p>
+    <w:p>
+      <w:pPr>
+        <w:pStyle w:val="aff0"/>
+        <w:spacing w:before="0" w:after="0"/>
+        <w:ind w:firstLine="709"/>
+        <w:jc w:val="both"/>
+      </w:pPr>
+      <w:r>
+        <w:t xml:space="preserve">Класс </w:t>
+      </w:r>
+      <w:r>
+        <w:rPr>
+          <w:lang w:val="en-US"/>
+        </w:rPr>
+        <w:t>InternView</w:t>
+      </w:r>
+      <w:r>
+        <w:rPr>
+          <w:lang w:val="en-US"/>
+        </w:rPr>
+        <w:t>Model</w:t>
+      </w:r>
+      <w:r>
+        <w:t xml:space="preserve"> </w:t>
+      </w:r>
+      <w:r>
+        <w:t xml:space="preserve">реализует </w:t>
+      </w:r>
+      <w:r>
+        <w:t>логику</w:t>
+      </w:r>
+      <w:r>
+        <w:t xml:space="preserve"> </w:t>
+      </w:r>
+      <w:r>
+        <w:t xml:space="preserve">для страницы </w:t>
+      </w:r>
+      <w:r>
+        <w:t>интерна</w:t>
+      </w:r>
+      <w:r>
+        <w:t xml:space="preserve">: </w:t>
+      </w:r>
+      <w:r>
+        <w:t>изменение даты окончания, окончание, назначение встреч</w:t>
+      </w:r>
+      <w:r>
+        <w:t>.</w:t>
+      </w:r>
+    </w:p>
+    <w:p>
+      <w:pPr>
+        <w:pStyle w:val="aff0"/>
+        <w:spacing w:before="0" w:after="0"/>
+        <w:ind w:firstLine="709"/>
+        <w:jc w:val="both"/>
+      </w:pPr>
+      <w:r>
+        <w:t xml:space="preserve">Класс </w:t>
+      </w:r>
+      <w:r>
+        <w:t>NotUpprovedViewModel</w:t>
+      </w:r>
+      <w:r>
+        <w:t xml:space="preserve"> реализует единственную функцию – возврат на страницу авторизации.</w:t>
+      </w:r>
+    </w:p>
+    <w:p>
+      <w:pPr>
+        <w:pStyle w:val="aff0"/>
+        <w:spacing w:after="0"/>
+        <w:ind w:firstLine="709"/>
+      </w:pPr>
+      <w:r>
+        <w:lastRenderedPageBreak/>
+        <w:drawing>
+          <wp:inline distT="0" distB="0" distL="0" distR="0" wp14:anchorId="0D62C590" wp14:editId="0AF78882">
+            <wp:extent cx="5372100" cy="3074330"/>
+            <wp:effectExtent l="0" t="0" r="0" b="0"/>
+            <wp:docPr id="6" name="Рисунок 6"/>
+            <wp:cNvGraphicFramePr>
+              <a:graphicFrameLocks xmlns:a="http://schemas.openxmlformats.org/drawingml/2006/main" noChangeAspect="1"/>
+            </wp:cNvGraphicFramePr>
+            <a:graphic xmlns:a="http://schemas.openxmlformats.org/drawingml/2006/main">
+              <a:graphicData uri="http://schemas.openxmlformats.org/drawingml/2006/picture">
+                <pic:pic xmlns:pic="http://schemas.openxmlformats.org/drawingml/2006/picture">
+                  <pic:nvPicPr>
+                    <pic:cNvPr id="1" name=""/>
+                    <pic:cNvPicPr/>
+                  </pic:nvPicPr>
+                  <pic:blipFill>
+                    <a:blip r:embed="rId12"/>
+                    <a:stretch>
+                      <a:fillRect/>
+                    </a:stretch>
+                  </pic:blipFill>
+                  <pic:spPr>
+                    <a:xfrm>
+                      <a:off x="0" y="0"/>
+                      <a:ext cx="5412630" cy="3097524"/>
+                    </a:xfrm>
+                    <a:prstGeom prst="rect">
+                      <a:avLst/>
+                    </a:prstGeom>
+                  </pic:spPr>
+                </pic:pic>
+              </a:graphicData>
+            </a:graphic>
+          </wp:inline>
+        </w:drawing>
+      </w:r>
+    </w:p>
+    <w:p>
+      <w:pPr>
+        <w:pStyle w:val="aff0"/>
+      </w:pPr>
+      <w:r>
+        <w:t>Рисунок 3.</w:t>
+      </w:r>
+      <w:r>
+        <w:t>4</w:t>
+      </w:r>
+      <w:r>
+        <w:t xml:space="preserve"> – Диаграмма классов моделей</w:t>
+      </w:r>
+    </w:p>
+    <w:p>
+      <w:pPr>
+        <w:pStyle w:val="aff0"/>
+        <w:spacing w:before="0" w:after="0"/>
+        <w:ind w:firstLine="709"/>
+        <w:jc w:val="both"/>
+      </w:pPr>
+      <w:r>
+        <w:t xml:space="preserve">Классы </w:t>
+      </w:r>
+      <w:r>
+        <w:rPr>
+          <w:lang w:val="en-US"/>
+        </w:rPr>
+        <w:t>User</w:t>
+      </w:r>
+      <w:r>
+        <w:t xml:space="preserve">, </w:t>
+      </w:r>
+      <w:r>
+        <w:rPr>
+          <w:lang w:val="en-US"/>
+        </w:rPr>
+        <w:t>Person</w:t>
+      </w:r>
+      <w:r>
+        <w:t xml:space="preserve">, </w:t>
+      </w:r>
+      <w:r>
+        <w:rPr>
+          <w:lang w:val="en-US"/>
+        </w:rPr>
+        <w:t>Assessment</w:t>
+      </w:r>
+      <w:r>
+        <w:t xml:space="preserve">, </w:t>
+      </w:r>
+      <w:r>
+        <w:rPr>
+          <w:lang w:val="en-US"/>
+        </w:rPr>
+        <w:t>Internship</w:t>
+      </w:r>
+      <w:r>
+        <w:t xml:space="preserve"> являются представлениями </w:t>
+      </w:r>
+      <w:r>
+        <w:rPr>
+          <w:lang w:val="en-US"/>
+        </w:rPr>
+        <w:t>Entity</w:t>
+      </w:r>
+      <w:r>
+        <w:t xml:space="preserve"> </w:t>
+      </w:r>
+      <w:r>
+        <w:rPr>
+          <w:lang w:val="en-US"/>
+        </w:rPr>
+        <w:t>Framework</w:t>
+      </w:r>
+      <w:r>
+        <w:t>, но их не достаточно, поэтому</w:t>
+      </w:r>
+      <w:r>
+        <w:t xml:space="preserve"> </w:t>
+      </w:r>
+      <w:r>
+        <w:t>введены дополнительные классы для некоторых моделей представления. Подробное содержание классов</w:t>
+      </w:r>
+      <w:r>
+        <w:t xml:space="preserve"> так же</w:t>
+      </w:r>
+      <w:r>
+        <w:t xml:space="preserve"> находится в </w:t>
+      </w:r>
+      <w:r>
+        <w:t>графических материалах</w:t>
+      </w:r>
+      <w:r>
+        <w:t>.</w:t>
+      </w:r>
+    </w:p>
+    <w:p>
+      <w:pPr>
+        <w:pStyle w:val="aff0"/>
+        <w:spacing w:after="0"/>
+        <w:ind w:firstLine="709"/>
+      </w:pPr>
+      <w:r>
+        <w:drawing>
+          <wp:inline distT="0" distB="0" distL="0" distR="0" wp14:anchorId="6255286D" wp14:editId="3777ECFC">
+            <wp:extent cx="3322876" cy="1609090"/>
+            <wp:effectExtent l="0" t="0" r="0" b="0"/>
+            <wp:docPr id="10" name="Рисунок 10"/>
+            <wp:cNvGraphicFramePr>
+              <a:graphicFrameLocks xmlns:a="http://schemas.openxmlformats.org/drawingml/2006/main" noChangeAspect="1"/>
+            </wp:cNvGraphicFramePr>
+            <a:graphic xmlns:a="http://schemas.openxmlformats.org/drawingml/2006/main">
+              <a:graphicData uri="http://schemas.openxmlformats.org/drawingml/2006/picture">
+                <pic:pic xmlns:pic="http://schemas.openxmlformats.org/drawingml/2006/picture">
+                  <pic:nvPicPr>
+                    <pic:cNvPr id="1" name=""/>
+                    <pic:cNvPicPr/>
+                  </pic:nvPicPr>
+                  <pic:blipFill rotWithShape="1">
+                    <a:blip r:embed="rId13"/>
+                    <a:srcRect l="2786"/>
+                    <a:stretch/>
+                  </pic:blipFill>
+                  <pic:spPr bwMode="auto">
+                    <a:xfrm>
+                      <a:off x="0" y="0"/>
+                      <a:ext cx="3323772" cy="1609524"/>
+                    </a:xfrm>
+                    <a:prstGeom prst="rect">
+                      <a:avLst/>
+                    </a:prstGeom>
+                    <a:ln>
+                      <a:noFill/>
+                    </a:ln>
+                    <a:extLst>
+                      <a:ext uri="{53640926-AAD7-44D8-BBD7-CCE9431645EC}">
+                        <a14:shadowObscured xmlns:a14="http://schemas.microsoft.com/office/drawing/2010/main"/>
+                      </a:ext>
+                    </a:extLst>
+                  </pic:spPr>
+                </pic:pic>
+              </a:graphicData>
+            </a:graphic>
+          </wp:inline>
+        </w:drawing>
+      </w:r>
+    </w:p>
+    <w:p>
+      <w:pPr>
+        <w:pStyle w:val="aff0"/>
+      </w:pPr>
+      <w:r>
+        <w:t>Рисунок 3.</w:t>
+      </w:r>
+      <w:r>
+        <w:t>5</w:t>
+      </w:r>
+      <w:r>
+        <w:t xml:space="preserve"> – Диаграмма классов моделей</w:t>
+      </w:r>
+    </w:p>
+    <w:p>
+      <w:pPr>
+        <w:pStyle w:val="aff0"/>
+        <w:spacing w:before="0" w:after="0"/>
+        <w:ind w:firstLine="709"/>
+        <w:jc w:val="both"/>
+      </w:pPr>
+      <w:r>
+        <w:t xml:space="preserve">Интерфейс </w:t>
+      </w:r>
+      <w:r>
+        <w:rPr>
+          <w:lang w:val="en-US"/>
+        </w:rPr>
+        <w:t>ICommand</w:t>
+      </w:r>
+      <w:r>
+        <w:t xml:space="preserve"> </w:t>
+      </w:r>
+      <w:r>
+        <w:t xml:space="preserve">является встроенным, требует реализации ивента </w:t>
+      </w:r>
+      <w:r>
+        <w:t>CanExecuteChanged</w:t>
+      </w:r>
+      <w:r>
+        <w:t xml:space="preserve">, и функций </w:t>
+      </w:r>
+      <w:r>
+        <w:t>CanExecute</w:t>
+      </w:r>
+      <w:r>
+        <w:t xml:space="preserve">, </w:t>
+      </w:r>
+      <w:r>
+        <w:t>Execute</w:t>
+      </w:r>
+      <w:r>
+        <w:t>.</w:t>
+      </w:r>
+      <w:r>
+        <w:t xml:space="preserve"> </w:t>
+      </w:r>
+      <w:r>
+        <w:rPr>
+          <w:highlight w:val="yellow"/>
+        </w:rPr>
+        <w:t>Т.е. паттерна комманда</w:t>
+      </w:r>
+      <w:r>
+        <w:rPr>
+          <w:lang w:val="en-US"/>
+        </w:rPr>
+        <w:t>[]</w:t>
+      </w:r>
+      <w:r>
+        <w:t>.</w:t>
+      </w:r>
+    </w:p>
+    <w:p>
+      <w:pPr>
+        <w:pStyle w:val="aff0"/>
+        <w:spacing w:before="0" w:after="0"/>
+        <w:ind w:firstLine="709"/>
+        <w:jc w:val="both"/>
+      </w:pPr>
+      <w:r>
+        <w:t xml:space="preserve">Интерфейс </w:t>
+      </w:r>
+      <w:r>
+        <w:rPr>
+          <w:lang w:val="en-US"/>
+        </w:rPr>
+        <w:t>IAsyncCommand</w:t>
+      </w:r>
+      <w:r>
+        <w:t xml:space="preserve"> </w:t>
+      </w:r>
+      <w:r>
+        <w:t xml:space="preserve">наследуется от </w:t>
+      </w:r>
+      <w:r>
+        <w:rPr>
+          <w:lang w:val="en-US"/>
+        </w:rPr>
+        <w:t>ICommand</w:t>
+      </w:r>
+      <w:r>
+        <w:t xml:space="preserve"> и добавляет метод </w:t>
+      </w:r>
+      <w:r>
+        <w:t>ExecuteAsync</w:t>
+      </w:r>
+      <w:r>
+        <w:t>.</w:t>
+      </w:r>
+    </w:p>
+    <w:p>
+      <w:pPr>
+        <w:pStyle w:val="aff0"/>
+        <w:spacing w:before="0" w:after="0"/>
+        <w:ind w:firstLine="709"/>
+        <w:jc w:val="both"/>
+      </w:pPr>
+      <w:r>
+        <w:t>Ниже представленны вспомогательные классы приложения.</w:t>
+      </w:r>
+    </w:p>
+    <w:p>
+      <w:pPr>
+        <w:pStyle w:val="aff0"/>
+        <w:spacing w:after="0"/>
+        <w:ind w:firstLine="709"/>
+      </w:pPr>
+      <w:r>
+        <w:lastRenderedPageBreak/>
+        <w:drawing>
+          <wp:inline distT="0" distB="0" distL="0" distR="0" wp14:anchorId="75B30CC9" wp14:editId="4D588DFC">
+            <wp:extent cx="1580515" cy="1754986"/>
+            <wp:effectExtent l="0" t="0" r="635" b="0"/>
+            <wp:docPr id="7" name="Рисунок 7"/>
+            <wp:cNvGraphicFramePr>
+              <a:graphicFrameLocks xmlns:a="http://schemas.openxmlformats.org/drawingml/2006/main" noChangeAspect="1"/>
+            </wp:cNvGraphicFramePr>
+            <a:graphic xmlns:a="http://schemas.openxmlformats.org/drawingml/2006/main">
+              <a:graphicData uri="http://schemas.openxmlformats.org/drawingml/2006/picture">
+                <pic:pic xmlns:pic="http://schemas.openxmlformats.org/drawingml/2006/picture">
+                  <pic:nvPicPr>
+                    <pic:cNvPr id="1" name=""/>
+                    <pic:cNvPicPr/>
+                  </pic:nvPicPr>
+                  <pic:blipFill>
+                    <a:blip r:embed="rId14"/>
+                    <a:stretch>
+                      <a:fillRect/>
+                    </a:stretch>
+                  </pic:blipFill>
+                  <pic:spPr>
+                    <a:xfrm>
+                      <a:off x="0" y="0"/>
+                      <a:ext cx="1597653" cy="1774016"/>
+                    </a:xfrm>
+                    <a:prstGeom prst="rect">
+                      <a:avLst/>
+                    </a:prstGeom>
+                  </pic:spPr>
+                </pic:pic>
+              </a:graphicData>
+            </a:graphic>
+          </wp:inline>
+        </w:drawing>
+      </w:r>
+    </w:p>
+    <w:p>
+      <w:pPr>
+        <w:pStyle w:val="aff0"/>
+      </w:pPr>
+      <w:r>
+        <w:t>Рисунок 3.</w:t>
+      </w:r>
+      <w:r>
+        <w:t>6</w:t>
+      </w:r>
+      <w:r>
+        <w:t xml:space="preserve"> – Диаграмма классов </w:t>
+      </w:r>
+      <w:r>
+        <w:t>валидации</w:t>
+      </w:r>
+    </w:p>
+    <w:p>
+      <w:pPr>
+        <w:pStyle w:val="aff0"/>
+        <w:spacing w:before="0"/>
+        <w:ind w:firstLine="709"/>
+        <w:jc w:val="left"/>
+      </w:pPr>
+      <w:r>
+        <w:t xml:space="preserve">Данные классы служат для валидации полей на таких страницах как </w:t>
+      </w:r>
+      <w:r>
+        <w:rPr>
+          <w:lang w:val="en-US"/>
+        </w:rPr>
+        <w:t>SignUpView</w:t>
+      </w:r>
+      <w:r>
+        <w:t xml:space="preserve">, </w:t>
+      </w:r>
+      <w:r>
+        <w:rPr>
+          <w:lang w:val="en-US"/>
+        </w:rPr>
+        <w:t>AuthorizationView</w:t>
+      </w:r>
+      <w:r>
+        <w:t xml:space="preserve"> </w:t>
+      </w:r>
+      <w:r>
+        <w:t xml:space="preserve">и </w:t>
+      </w:r>
+      <w:r>
+        <w:rPr>
+          <w:lang w:val="en-US"/>
+        </w:rPr>
+        <w:t>ManagerView</w:t>
+      </w:r>
+      <w:r>
+        <w:t>.</w:t>
+      </w:r>
+    </w:p>
+    <w:p>
+      <w:pPr>
+        <w:pStyle w:val="aff0"/>
+        <w:ind w:firstLine="708"/>
+      </w:pPr>
+      <w:r>
+        <w:drawing>
+          <wp:inline distT="0" distB="0" distL="0" distR="0" wp14:anchorId="7A060841" wp14:editId="5477AC09">
+            <wp:extent cx="2990476" cy="1247619"/>
+            <wp:effectExtent l="0" t="0" r="635" b="0"/>
+            <wp:docPr id="8" name="Рисунок 8"/>
+            <wp:cNvGraphicFramePr>
+              <a:graphicFrameLocks xmlns:a="http://schemas.openxmlformats.org/drawingml/2006/main" noChangeAspect="1"/>
+            </wp:cNvGraphicFramePr>
+            <a:graphic xmlns:a="http://schemas.openxmlformats.org/drawingml/2006/main">
+              <a:graphicData uri="http://schemas.openxmlformats.org/drawingml/2006/picture">
+                <pic:pic xmlns:pic="http://schemas.openxmlformats.org/drawingml/2006/picture">
+                  <pic:nvPicPr>
+                    <pic:cNvPr id="1" name=""/>
+                    <pic:cNvPicPr/>
+                  </pic:nvPicPr>
+                  <pic:blipFill>
+                    <a:blip r:embed="rId15"/>
+                    <a:stretch>
+                      <a:fillRect/>
+                    </a:stretch>
+                  </pic:blipFill>
+                  <pic:spPr>
+                    <a:xfrm>
+                      <a:off x="0" y="0"/>
+                      <a:ext cx="2990476" cy="1247619"/>
+                    </a:xfrm>
+                    <a:prstGeom prst="rect">
+                      <a:avLst/>
+                    </a:prstGeom>
+                  </pic:spPr>
+                </pic:pic>
+              </a:graphicData>
+            </a:graphic>
+          </wp:inline>
+        </w:drawing>
+      </w:r>
+    </w:p>
+    <w:p>
+      <w:pPr>
+        <w:pStyle w:val="aff0"/>
+      </w:pPr>
+      <w:r>
+        <w:t>Рисунок 3.</w:t>
+      </w:r>
+      <w:r>
+        <w:t>7</w:t>
+      </w:r>
+      <w:r>
+        <w:t xml:space="preserve"> – Диаграмма классов валидации</w:t>
+      </w:r>
+    </w:p>
+    <w:p>
+      <w:pPr>
+        <w:pStyle w:val="aff0"/>
+        <w:spacing w:before="0" w:after="0"/>
+        <w:ind w:firstLine="709"/>
+        <w:jc w:val="both"/>
+      </w:pPr>
+      <w:r>
+        <w:t xml:space="preserve">Класс </w:t>
+      </w:r>
+      <w:r>
+        <w:rPr>
+          <w:lang w:val="en-US"/>
+        </w:rPr>
+        <w:t>InternshipExtension</w:t>
+      </w:r>
+      <w:r>
+        <w:t xml:space="preserve"> </w:t>
+      </w:r>
+      <w:r>
+        <w:t xml:space="preserve">содержит метод расширения </w:t>
+      </w:r>
+      <w:r>
+        <w:t>GetSearchData</w:t>
+      </w:r>
+      <w:r>
+        <w:t xml:space="preserve"> для класса </w:t>
+      </w:r>
+      <w:r>
+        <w:t>Internship</w:t>
+      </w:r>
+      <w:r>
+        <w:t>.</w:t>
+      </w:r>
+    </w:p>
+    <w:p>
+      <w:pPr>
+        <w:pStyle w:val="aff0"/>
+        <w:spacing w:before="0" w:after="0"/>
+        <w:ind w:firstLine="709"/>
+        <w:jc w:val="both"/>
+      </w:pPr>
+      <w:r>
+        <w:t xml:space="preserve">Класс </w:t>
+      </w:r>
+      <w:r>
+        <w:t>PasswordEncoder</w:t>
+      </w:r>
+      <w:r>
+        <w:t xml:space="preserve"> содержит логику хеширования и проверки пароля.</w:t>
+      </w:r>
+    </w:p>
+    <w:p>
+      <w:pPr>
+        <w:pStyle w:val="aff0"/>
+        <w:spacing w:before="0" w:after="0"/>
+        <w:ind w:firstLine="709"/>
+        <w:jc w:val="both"/>
+      </w:pPr>
+      <w:r>
+        <w:t xml:space="preserve">Класс </w:t>
+      </w:r>
+      <w:r>
+        <w:rPr>
+          <w:lang w:val="en-US"/>
+        </w:rPr>
+        <w:t>AppNavHelper</w:t>
+      </w:r>
+      <w:r>
+        <w:t xml:space="preserve"> </w:t>
+      </w:r>
+      <w:r>
+        <w:t xml:space="preserve">содержит методы, для отображения загрузочной панели, поля для хранения текущего пользователя и агрегирует </w:t>
+      </w:r>
+      <w:r>
+        <w:t>NavigationService</w:t>
+      </w:r>
+      <w:r>
+        <w:t xml:space="preserve"> класса </w:t>
+      </w:r>
+      <w:r>
+        <w:rPr>
+          <w:lang w:val="en-US"/>
+        </w:rPr>
+        <w:t>MainWindowView</w:t>
+      </w:r>
+      <w:r>
+        <w:t xml:space="preserve">, </w:t>
+      </w:r>
+      <w:r>
+        <w:t>для поддержки переходов на других страницах.</w:t>
+      </w:r>
+    </w:p>
+    <w:p>
+      <w:pPr>
+        <w:pStyle w:val="aff0"/>
+        <w:spacing w:before="0"/>
+        <w:ind w:firstLine="709"/>
+        <w:jc w:val="both"/>
+      </w:pPr>
+      <w:r>
+        <w:t xml:space="preserve">Класс </w:t>
+      </w:r>
+      <w:r>
+        <w:rPr>
+          <w:lang w:val="en-US"/>
+        </w:rPr>
+        <w:t>ImageEncodingHelper</w:t>
+      </w:r>
+      <w:r>
+        <w:t xml:space="preserve"> </w:t>
+      </w:r>
+      <w:r>
+        <w:t xml:space="preserve">реализует конвертацию </w:t>
+      </w:r>
+      <w:r>
+        <w:rPr>
+          <w:lang w:val="en-US"/>
+        </w:rPr>
+        <w:t>png</w:t>
+      </w:r>
+      <w:r>
+        <w:t xml:space="preserve"> </w:t>
+      </w:r>
+      <w:r>
+        <w:t>картин</w:t>
+      </w:r>
+      <w:r>
+        <w:t>ки</w:t>
+      </w:r>
+      <w:r>
+        <w:t xml:space="preserve"> в массив байт, для сохранения ранее упомянутой картинки в базе данных.</w:t>
+      </w:r>
+    </w:p>
+    <w:p>
+      <w:pPr>
+        <w:pStyle w:val="aff0"/>
+        <w:spacing w:before="0" w:after="0"/>
+        <w:ind w:firstLine="709"/>
+      </w:pPr>
+      <w:r>
+        <w:drawing>
+          <wp:inline distT="0" distB="0" distL="0" distR="0" wp14:anchorId="65F12797" wp14:editId="7757FBC7">
+            <wp:extent cx="5703570" cy="1552572"/>
+            <wp:effectExtent l="0" t="0" r="0" b="0"/>
+            <wp:docPr id="9" name="Рисунок 9"/>
+            <wp:cNvGraphicFramePr>
+              <a:graphicFrameLocks xmlns:a="http://schemas.openxmlformats.org/drawingml/2006/main" noChangeAspect="1"/>
+            </wp:cNvGraphicFramePr>
+            <a:graphic xmlns:a="http://schemas.openxmlformats.org/drawingml/2006/main">
+              <a:graphicData uri="http://schemas.openxmlformats.org/drawingml/2006/picture">
+                <pic:pic xmlns:pic="http://schemas.openxmlformats.org/drawingml/2006/picture">
+                  <pic:nvPicPr>
+                    <pic:cNvPr id="1" name=""/>
+                    <pic:cNvPicPr/>
+                  </pic:nvPicPr>
+                  <pic:blipFill rotWithShape="1">
+                    <a:blip r:embed="rId16"/>
+                    <a:srcRect t="7963" b="10916"/>
+                    <a:stretch/>
+                  </pic:blipFill>
+                  <pic:spPr bwMode="auto">
+                    <a:xfrm>
+                      <a:off x="0" y="0"/>
+                      <a:ext cx="5704762" cy="1552896"/>
+                    </a:xfrm>
+                    <a:prstGeom prst="rect">
+                      <a:avLst/>
+                    </a:prstGeom>
+                    <a:ln>
+                      <a:noFill/>
+                    </a:ln>
+                    <a:extLst>
+                      <a:ext uri="{53640926-AAD7-44D8-BBD7-CCE9431645EC}">
+                        <a14:shadowObscured xmlns:a14="http://schemas.microsoft.com/office/drawing/2010/main"/>
+                      </a:ext>
+                    </a:extLst>
+                  </pic:spPr>
+                </pic:pic>
+              </a:graphicData>
+            </a:graphic>
+          </wp:inline>
+        </w:drawing>
+      </w:r>
+    </w:p>
+    <w:p>
+      <w:pPr>
+        <w:pStyle w:val="aff0"/>
+      </w:pPr>
+      <w:r>
+        <w:t>Рисунок 3.</w:t>
+      </w:r>
+      <w:r>
+        <w:t>8</w:t>
+      </w:r>
+      <w:r>
+        <w:t xml:space="preserve"> – Диаграмма классов </w:t>
+      </w:r>
+      <w:r>
+        <w:t>сервисов</w:t>
+      </w:r>
+    </w:p>
+    <w:p>
+      <w:pPr>
+        <w:pStyle w:val="aff0"/>
+        <w:spacing w:before="0" w:after="0"/>
+        <w:ind w:firstLine="709"/>
+        <w:jc w:val="both"/>
+      </w:pPr>
+      <w:r>
+        <w:t xml:space="preserve">Класс </w:t>
+      </w:r>
+      <w:r>
+        <w:rPr>
+          <w:lang w:val="en-US"/>
+        </w:rPr>
+        <w:t>MailsService</w:t>
+      </w:r>
+      <w:r>
+        <w:t xml:space="preserve"> </w:t>
+      </w:r>
+      <w:r>
+        <w:t xml:space="preserve">содержит </w:t>
+      </w:r>
+      <w:r>
+        <w:t xml:space="preserve">метод для отправки </w:t>
+      </w:r>
+      <w:r>
+        <w:rPr>
+          <w:lang w:val="en-US"/>
+        </w:rPr>
+        <w:t>email</w:t>
+      </w:r>
+      <w:r>
+        <w:t xml:space="preserve"> </w:t>
+      </w:r>
+      <w:r>
+        <w:t>сообщений.</w:t>
+      </w:r>
+    </w:p>
+    <w:p>
+      <w:pPr>
+        <w:pStyle w:val="aff0"/>
+        <w:spacing w:before="0" w:after="0"/>
+        <w:ind w:firstLine="709"/>
+        <w:jc w:val="both"/>
+      </w:pPr>
+      <w:r>
+        <w:lastRenderedPageBreak/>
+        <w:t xml:space="preserve">Остальные классы представляют собой репозитории по работе с классом </w:t>
+      </w:r>
+      <w:r>
+        <w:t>DataBaseContext</w:t>
+      </w:r>
+      <w:r>
+        <w:t xml:space="preserve"> и реализую методы добавления, редактирования, удаления и чтения.</w:t>
+      </w:r>
     </w:p>
     <w:sectPr>
-      <w:headerReference w:type="default" r:id="rId10"/>
-      <w:headerReference w:type="first" r:id="rId11"/>
+      <w:headerReference w:type="default" r:id="rId17"/>
+      <w:headerReference w:type="first" r:id="rId18"/>
       <w:pgSz w:w="11906" w:h="16838"/>
       <w:pgMar w:top="1134" w:right="567" w:bottom="851" w:left="1304" w:header="624" w:footer="624" w:gutter="0"/>
       <w:cols w:space="708"/>
@@ -7167,7 +8626,6 @@
   <w:style w:type="character" w:default="1" w:styleId="a0">
     <w:name w:val="Default Paragraph Font"/>
     <w:uiPriority w:val="1"/>
-    <w:semiHidden/>
     <w:unhideWhenUsed/>
   </w:style>
   <w:style w:type="table" w:default="1" w:styleId="a1">
@@ -8130,7 +9588,7 @@
 </file>
 
 <file path=customXml/itemProps1.xml><?xml version="1.0" encoding="utf-8"?>
-<ds:datastoreItem xmlns:ds="http://schemas.openxmlformats.org/officeDocument/2006/customXml" ds:itemID="{784AA04C-E7F8-4641-B239-6B62A5ADF0CF}">
+<ds:datastoreItem xmlns:ds="http://schemas.openxmlformats.org/officeDocument/2006/customXml" ds:itemID="{27F78183-6300-4713-8E52-9550C65C3BAA}">
   <ds:schemaRefs>
     <ds:schemaRef ds:uri="http://schemas.openxmlformats.org/officeDocument/2006/bibliography"/>
   </ds:schemaRefs>

</xml_diff>